<commit_message>
Add .gitignore and remove obsolete log files; refactor WoundAnalysisLLM for model platform support
</commit_message>
<xml_diff>
--- a/dataset/wound_analysis_20250219_104938.docx
+++ b/dataset/wound_analysis_20250219_104938.docx
@@ -28,7 +28,7 @@
         <w:br/>
       </w:r>
       <w:r>
-        <w:t>Age: 67.0 years</w:t>
+        <w:t>Age: 72.0 years</w:t>
         <w:br/>
       </w:r>
       <w:r>
@@ -36,7 +36,7 @@
         <w:br/>
       </w:r>
       <w:r>
-        <w:t>BMI: 34.2</w:t>
+        <w:t>BMI: 21.8</w:t>
         <w:br/>
       </w:r>
     </w:p>
@@ -49,11 +49,11 @@
         <w:br/>
       </w:r>
       <w:r>
-        <w:t>Type: T2DM</w:t>
+        <w:t>Type: nan</w:t>
         <w:br/>
       </w:r>
       <w:r>
-        <w:t>HbA1c: 5.7%</w:t>
+        <w:t>HbA1c: nan%</w:t>
         <w:br/>
       </w:r>
     </w:p>
@@ -67,30 +67,22 @@
     </w:p>
     <w:p>
       <w:r>
-        <w:rPr>
-          <w:b/>
-        </w:rPr>
-        <w:t>Wound Healing Trajectory:</w:t>
+        <w:t>### Comprehensive Analysis of Wound Healing Progression and Clinical Recommendations</w:t>
       </w:r>
     </w:p>
     <w:p>
       <w:r>
-        <w:t>The wound healing progression is mixed, with both positive and negative trends observed.</w:t>
+        <w:t>#### 1. Wound Healing Trajectory:</w:t>
       </w:r>
     </w:p>
     <w:p>
       <w:r>
-        <w:t>Initially (2023-12-04 to 2023-12-20), the wound area increased from 14.9cm² to 17.1cm², indicating a potential delay in the healing process. However, from 2023-12-20 to 2024-01-04, the wound area decreased to 15.0cm², suggesting some healing progress. The subsequent visits (2024-01-04 to 2024-01-17 and 2024-01-17 to 2024-02-08) showed further reductions in wound area to 10.8cm², indicating a positive trend.</w:t>
+        <w:t>The wound has shown fluctuations in size, with an initial reduction from 3.0cm x 2.0cm to 2.5cm x 1.6cm between November 12 and November 19, 2024, indicating some healing progress. However, the wound size has since increased and then decreased again, suggesting an unstable healing trajectory. The tissue coverage, initially two-thirds of the wound area with pink tissue, has varied, indicating some epithelialization but also periods of regression. The exudate characteristics have changed from low volume, low viscosity, and serous to medium volume, medium viscosity, and serous with yellowish tint, suggesting possible infection or increased inflammation.</w:t>
       </w:r>
     </w:p>
     <w:p>
       <w:r>
-        <w:t>The tissue characteristics have also shown fluctuations, with 'Pale' tissue coverage observed initially, followed by 'Pink' tissue coverage on 2024-01-04, and then reverting to 'Pale' on 2024-01-17. However, the most recent visit (2024-02-08) showed 'Red' tissue coverage, indicating improved tissue health.</w:t>
-      </w:r>
-    </w:p>
-    <w:p>
-      <w:r>
-        <w:t>Exudate characteristics have also varied, with high-volume and medium-viscosity yellow exudate observed initially, followed by medium-volume and medium-viscosity yellow exudate on subsequent visits. The exudate volume decreased to low on 2024-01-17 but returned to medium on 2024-02-08. The exudate type changed to serous and sanguineous on 2024-01-17, indicating potential infection, but returned to yellow on 2024-02-08.</w:t>
+        <w:t>#### 2. Concerning Patterns:</w:t>
       </w:r>
     </w:p>
     <w:p>
@@ -98,7 +90,18 @@
         <w:rPr>
           <w:b/>
         </w:rPr>
-        <w:t>Concerning Patterns:</w:t>
+        <w:t>- Wound Size Fluctuations: The changes in wound size over time are concerning, as they do not show a consistent reduction, which would be expected in a healing wound.</w:t>
+        <w:br/>
+        <w:t>- Exudate Changes: The increase in exudate volume and the presence of a yellowish tint could indicate an infection or worsening inflammation, requiring closer monitoring or adjustment of the current care.</w:t>
+        <w:br/>
+        <w:t>- Tissue Coverage Variability: The fluctuation in tissue coverage and the change in tissue color (from pink to pale or red) may indicate periods of wound deterioration or stress.</w:t>
+        <w:br/>
+        <w:t>- Missing Sensor Measurements: The absence of oxygenation, hemoglobin, and impedance measurements at some visits limits the ability to assess the wound's healing environment fully.</w:t>
+      </w:r>
+    </w:p>
+    <w:p>
+      <w:r>
+        <w:t>#### 3. Care Recommendations:</w:t>
       </w:r>
     </w:p>
     <w:p>
@@ -106,11 +109,20 @@
         <w:rPr>
           <w:b/>
         </w:rPr>
-        <w:t>1. Increased wound area: The initial increase in wound area from 14.9cm² to 17.1cm² (2023-12-04 to 2023-12-20) raises concerns about the effectiveness of the current wound care plan.</w:t>
+        <w:t>- Debridement: Consider regular debridement to remove any necrotic tissue and promote a clean wound environment conducive to healing.</w:t>
         <w:br/>
-        <w:t>2. Fluctuations in tissue characteristics: The changes in tissue characteristics, including the reversion to 'Pale' tissue coverage on 2024-01-17, may indicate instability in the wound healing process.</w:t>
+        <w:t>- Infection Control: Given the changes in exudate, monitor closely for signs of infection and consider cultures or antibiotics if an infection is suspected.</w:t>
         <w:br/>
-        <w:t>3. Exudate characteristics: The presence of high-volume and medium-viscosity exudate, as well as the change to serous and sanguineous exudate on 2024-01-17, may indicate underlying infection or inflammation.</w:t>
+        <w:t>- Wound Dressing: Continue with Silvadene but consider alternating with other dressings that promote moisture retention and are suitable for the current wound status.</w:t>
+        <w:br/>
+        <w:t>- Compression Therapy: For venous stasis ulcers, consider the use of compression bandages or stockings to improve venous return and reduce edema, which can aid in healing.</w:t>
+        <w:br/>
+        <w:t>- Nutritional Support: Ensure the patient is receiving adequate nutrition, particularly proteins, vitamins, and minerals essential for wound healing.</w:t>
+      </w:r>
+    </w:p>
+    <w:p>
+      <w:r>
+        <w:t>#### 4. Complication Risks:</w:t>
       </w:r>
     </w:p>
     <w:p>
@@ -118,7 +130,16 @@
         <w:rPr>
           <w:b/>
         </w:rPr>
-        <w:t>Care Recommendations:</w:t>
+        <w:t>- Infection: The changes in exudate and tissue characteristics suggest an increased risk of infection.</w:t>
+        <w:br/>
+        <w:t>- Delayed Healing: The variability in wound size and tissue coverage indicates a risk of delayed healing or potential for wound chronicity.</w:t>
+        <w:br/>
+        <w:t>- Further Tissue Damage: The presence of a traumatic wound in the wound history could indicate an increased risk of further injury to the affected area.</w:t>
+      </w:r>
+    </w:p>
+    <w:p>
+      <w:r>
+        <w:t>#### 5. Significance of Sensor Measurements:</w:t>
       </w:r>
     </w:p>
     <w:p>
@@ -126,66 +147,22 @@
         <w:rPr>
           <w:b/>
         </w:rPr>
-        <w:t>1. Continue wound debridement: Regular debridement is necessary to promote tissue health and remove dead tissue.</w:t>
+        <w:t>- Oxygenation: Trends in oxygenation levels (where available) can indicate the wound's healing potential, with higher levels generally associated with better healing outcomes.</w:t>
         <w:br/>
-        <w:t>2. Optimize wound dressing: Consider using dressings that promote a moist environment, manage exudate, and reduce bacterial load.</w:t>
+        <w:t>- Temperature: The observed temperature variations could indicate inflammation or infection, particularly if the wound temperature is significantly higher than the peri-wound area.</w:t>
         <w:br/>
-        <w:t>3. Topical therapy: Apply topical antimicrobial agents or growth factors to enhance wound healing and address potential infection.</w:t>
-        <w:br/>
-        <w:t>4. Offloading and pressure redistribution: Implement measures to reduce pressure on the affected area, such as using orthotics or padding.</w:t>
-        <w:br/>
-        <w:t>5. Monitor and adjust: Regularly monitor wound progress and adjust the care plan as needed to address any concerns or setbacks.</w:t>
+        <w:t>- Impedance: Although not available for analysis, impedance measurements could provide insights into the wound's fluid status and tissue composition, aiding in the assessment of healing progress.</w:t>
       </w:r>
     </w:p>
     <w:p>
       <w:r>
-        <w:rPr>
-          <w:b/>
-        </w:rPr>
-        <w:t>Complication Risks:</w:t>
-      </w:r>
-    </w:p>
-    <w:p>
-      <w:r>
-        <w:rPr>
-          <w:b/>
-        </w:rPr>
-        <w:t>1. Infection: The presence of high-volume exudate, changes in exudate type, and fluctuations in tissue characteristics increase the risk of infection.</w:t>
-        <w:br/>
-        <w:t>2. Delayed healing: The initial increase in wound area and fluctuations in tissue characteristics may indicate a higher risk of delayed healing.</w:t>
-        <w:br/>
-        <w:t>3. Osteomyelitis: The location of the wound on the first left toe, combined with the patient's diabetes status, increases the risk of osteomyelitis.</w:t>
-      </w:r>
-    </w:p>
-    <w:p>
-      <w:r>
-        <w:rPr>
-          <w:b/>
-        </w:rPr>
-        <w:t>Significance of Sensor Measurements:</w:t>
-      </w:r>
-    </w:p>
-    <w:p>
-      <w:r>
-        <w:rPr>
-          <w:b/>
-        </w:rPr>
-        <w:t>1. Oxygenation: The oxygenation levels have generally increased over time, indicating improved tissue perfusion and oxygen delivery.</w:t>
-        <w:br/>
-        <w:t>2. Temperature: The consistent temperature readings around 96°F suggest that the wound environment is stable, but the lack of edge and peri-wound temperature measurements limits the interpretation.</w:t>
-        <w:br/>
-        <w:t>3. Impedance: The impedance measurements have varied, with a notable decrease on 2024-02-08. This may indicate changes in wound edema or tissue composition.</w:t>
-      </w:r>
-    </w:p>
-    <w:p>
-      <w:r>
-        <w:t>Overall, the wound healing trajectory is mixed, and addressing the concerning patterns and complication risks is crucial to promote optimal healing. The care recommendations should be tailored to the patient's specific needs, and regular monitoring is necessary to adjust the care plan and prevent complications.</w:t>
+        <w:t>In conclusion, while the wound shows some signs of healing, the fluctuating size, changing exudate characteristics, and variability in tissue coverage are concerning. Close monitoring and adjustment of the current care plan, including consideration of debridement, infection control measures, appropriate dressing, and possibly compression therapy, are recommended to promote healing and prevent complications. Regular assessment of wound characteristics and sensor measurements, where possible, will be crucial in tailoring the treatment plan to the wound's evolving needs.</w:t>
       </w:r>
     </w:p>
     <w:p>
       <w:r>
         <w:br/>
-        <w:t>Report generated on: 2025-02-19 10:49:38</w:t>
+        <w:t>Report generated on: 2025-02-19 12:12:26</w:t>
       </w:r>
     </w:p>
     <w:sectPr>

</xml_diff>